<commit_message>
Removed somes questions and changes
</commit_message>
<xml_diff>
--- a/questions/4th lecture.docx
+++ b/questions/4th lecture.docx
@@ -38,6 +38,22 @@
     <w:p>
       <w:pPr>
         <w:pStyle w:val="ListParagraph"/>
+        <w:rPr>
+          <w:sz w:val="28"/>
+        </w:rPr>
+      </w:pPr>
+    </w:p>
+    <w:p>
+      <w:pPr>
+        <w:pStyle w:val="ListParagraph"/>
+        <w:rPr>
+          <w:sz w:val="28"/>
+        </w:rPr>
+      </w:pPr>
+    </w:p>
+    <w:p>
+      <w:pPr>
+        <w:pStyle w:val="ListParagraph"/>
         <w:numPr>
           <w:ilvl w:val="0"/>
           <w:numId w:val="1"/>
@@ -50,7 +66,13 @@
         <w:rPr>
           <w:sz w:val="28"/>
         </w:rPr>
-        <w:t>What is the platform used for the e-Learning?</w:t>
+        <w:t>How a Column-Oriented DBMS store the data? Give an example</w:t>
+      </w:r>
+      <w:r>
+        <w:rPr>
+          <w:sz w:val="28"/>
+        </w:rPr>
+        <w:t>.</w:t>
       </w:r>
     </w:p>
     <w:p>
@@ -76,7 +98,7 @@
         <w:rPr>
           <w:sz w:val="28"/>
         </w:rPr>
-        <w:t>Who created the first relational model?</w:t>
+        <w:t>What is “Cross Platform”?</w:t>
       </w:r>
     </w:p>
     <w:p>
@@ -102,13 +124,7 @@
         <w:rPr>
           <w:sz w:val="28"/>
         </w:rPr>
-        <w:t>How a Column-Oriented DBMS store the data? Give an example</w:t>
-      </w:r>
-      <w:r>
-        <w:rPr>
-          <w:sz w:val="28"/>
-        </w:rPr>
-        <w:t>.</w:t>
+        <w:t>Explain simply what is the Materialized View?</w:t>
       </w:r>
     </w:p>
     <w:p>
@@ -134,7 +150,7 @@
         <w:rPr>
           <w:sz w:val="28"/>
         </w:rPr>
-        <w:t>What is “Cross Platform”?</w:t>
+        <w:t xml:space="preserve">What is Query Rewriting? </w:t>
       </w:r>
     </w:p>
     <w:p>
@@ -160,7 +176,7 @@
         <w:rPr>
           <w:sz w:val="28"/>
         </w:rPr>
-        <w:t>Explain simply what is the Materialized View?</w:t>
+        <w:t>What is the link between Materialized View and Query Rewriting?</w:t>
       </w:r>
     </w:p>
     <w:p>
@@ -186,26 +202,11 @@
         <w:rPr>
           <w:sz w:val="28"/>
         </w:rPr>
-        <w:t>What is Query Rewriting? And what</w:t>
+        <w:t>Give the name of one Column-Oriented DBMS and one Row-Oriented DBMS.</w:t>
       </w:r>
-      <w:r>
-        <w:rPr>
-          <w:sz w:val="28"/>
-        </w:rPr>
-        <w:t xml:space="preserve"> is the link between Materialized View and Query Rewriting? </w:t>
-      </w:r>
-    </w:p>
-    <w:p>
-      <w:pPr>
-        <w:pStyle w:val="ListParagraph"/>
-        <w:rPr>
-          <w:sz w:val="28"/>
-        </w:rPr>
-      </w:pPr>
-    </w:p>
-    <w:p>
-      <w:pPr>
-        <w:pStyle w:val="ListParagraph"/>
+    </w:p>
+    <w:p>
+      <w:pPr>
         <w:rPr>
           <w:sz w:val="28"/>
         </w:rPr>
@@ -218,64 +219,6 @@
           <w:ilvl w:val="0"/>
           <w:numId w:val="1"/>
         </w:numPr>
-        <w:rPr>
-          <w:sz w:val="28"/>
-        </w:rPr>
-      </w:pPr>
-      <w:r>
-        <w:rPr>
-          <w:sz w:val="28"/>
-        </w:rPr>
-        <w:t>Give the name of one Column-Oriented DBMS and one Row-Oriented DBMS.</w:t>
-      </w:r>
-    </w:p>
-    <w:p>
-      <w:pPr>
-        <w:pStyle w:val="ListParagraph"/>
-        <w:rPr>
-          <w:sz w:val="28"/>
-        </w:rPr>
-      </w:pPr>
-    </w:p>
-    <w:p>
-      <w:pPr>
-        <w:pStyle w:val="ListParagraph"/>
-        <w:numPr>
-          <w:ilvl w:val="0"/>
-          <w:numId w:val="1"/>
-        </w:numPr>
-        <w:rPr>
-          <w:sz w:val="28"/>
-        </w:rPr>
-      </w:pPr>
-      <w:r>
-        <w:rPr>
-          <w:sz w:val="28"/>
-        </w:rPr>
-        <w:t>What is the domain of high performance for a Column-Oriented DBMS? And for a Row-Oriented DBMS</w:t>
-      </w:r>
-      <w:r>
-        <w:rPr>
-          <w:sz w:val="28"/>
-        </w:rPr>
-        <w:t>?</w:t>
-      </w:r>
-    </w:p>
-    <w:p>
-      <w:pPr>
-        <w:pStyle w:val="ListParagraph"/>
-        <w:rPr>
-          <w:sz w:val="28"/>
-        </w:rPr>
-      </w:pPr>
-    </w:p>
-    <w:p>
-      <w:pPr>
-        <w:pStyle w:val="ListParagraph"/>
-        <w:numPr>
-          <w:ilvl w:val="0"/>
-          <w:numId w:val="1"/>
-        </w:numPr>
       </w:pPr>
       <w:r>
         <w:rPr>
@@ -302,9 +245,6 @@
       </w:pPr>
     </w:p>
     <w:p>
-      <w:pPr>
-        <w:pStyle w:val="ListParagraph"/>
-      </w:pPr>
       <w:bookmarkStart w:id="0" w:name="_GoBack"/>
       <w:bookmarkEnd w:id="0"/>
     </w:p>
@@ -321,6 +261,96 @@
 <file path=word/numbering.xml><?xml version="1.0" encoding="utf-8"?>
 <w:numbering xmlns:wpc="http://schemas.microsoft.com/office/word/2010/wordprocessingCanvas" xmlns:mc="http://schemas.openxmlformats.org/markup-compatibility/2006" xmlns:o="urn:schemas-microsoft-com:office:office" xmlns:r="http://schemas.openxmlformats.org/officeDocument/2006/relationships" xmlns:m="http://schemas.openxmlformats.org/officeDocument/2006/math" xmlns:v="urn:schemas-microsoft-com:vml" xmlns:wp14="http://schemas.microsoft.com/office/word/2010/wordprocessingDrawing" xmlns:wp="http://schemas.openxmlformats.org/drawingml/2006/wordprocessingDrawing" xmlns:w10="urn:schemas-microsoft-com:office:word" xmlns:w="http://schemas.openxmlformats.org/wordprocessingml/2006/main" xmlns:w14="http://schemas.microsoft.com/office/word/2010/wordml" xmlns:wpg="http://schemas.microsoft.com/office/word/2010/wordprocessingGroup" xmlns:wpi="http://schemas.microsoft.com/office/word/2010/wordprocessingInk" xmlns:wne="http://schemas.microsoft.com/office/word/2006/wordml" xmlns:wps="http://schemas.microsoft.com/office/word/2010/wordprocessingShape" mc:Ignorable="w14 wp14">
   <w:abstractNum w:abstractNumId="0">
+    <w:nsid w:val="06552863"/>
+    <w:multiLevelType w:val="hybridMultilevel"/>
+    <w:tmpl w:val="06E6102E"/>
+    <w:lvl w:ilvl="0" w:tplc="1020DB10">
+      <w:start w:val="1"/>
+      <w:numFmt w:val="decimal"/>
+      <w:lvlText w:val="%1)"/>
+      <w:lvlJc w:val="left"/>
+      <w:pPr>
+        <w:ind w:left="720" w:hanging="360"/>
+      </w:pPr>
+      <w:rPr>
+        <w:rFonts w:hint="default"/>
+        <w:sz w:val="28"/>
+      </w:rPr>
+    </w:lvl>
+    <w:lvl w:ilvl="1" w:tplc="04090019" w:tentative="1">
+      <w:start w:val="1"/>
+      <w:numFmt w:val="lowerLetter"/>
+      <w:lvlText w:val="%2."/>
+      <w:lvlJc w:val="left"/>
+      <w:pPr>
+        <w:ind w:left="1440" w:hanging="360"/>
+      </w:pPr>
+    </w:lvl>
+    <w:lvl w:ilvl="2" w:tplc="0409001B" w:tentative="1">
+      <w:start w:val="1"/>
+      <w:numFmt w:val="lowerRoman"/>
+      <w:lvlText w:val="%3."/>
+      <w:lvlJc w:val="right"/>
+      <w:pPr>
+        <w:ind w:left="2160" w:hanging="180"/>
+      </w:pPr>
+    </w:lvl>
+    <w:lvl w:ilvl="3" w:tplc="0409000F" w:tentative="1">
+      <w:start w:val="1"/>
+      <w:numFmt w:val="decimal"/>
+      <w:lvlText w:val="%4."/>
+      <w:lvlJc w:val="left"/>
+      <w:pPr>
+        <w:ind w:left="2880" w:hanging="360"/>
+      </w:pPr>
+    </w:lvl>
+    <w:lvl w:ilvl="4" w:tplc="04090019" w:tentative="1">
+      <w:start w:val="1"/>
+      <w:numFmt w:val="lowerLetter"/>
+      <w:lvlText w:val="%5."/>
+      <w:lvlJc w:val="left"/>
+      <w:pPr>
+        <w:ind w:left="3600" w:hanging="360"/>
+      </w:pPr>
+    </w:lvl>
+    <w:lvl w:ilvl="5" w:tplc="0409001B" w:tentative="1">
+      <w:start w:val="1"/>
+      <w:numFmt w:val="lowerRoman"/>
+      <w:lvlText w:val="%6."/>
+      <w:lvlJc w:val="right"/>
+      <w:pPr>
+        <w:ind w:left="4320" w:hanging="180"/>
+      </w:pPr>
+    </w:lvl>
+    <w:lvl w:ilvl="6" w:tplc="0409000F" w:tentative="1">
+      <w:start w:val="1"/>
+      <w:numFmt w:val="decimal"/>
+      <w:lvlText w:val="%7."/>
+      <w:lvlJc w:val="left"/>
+      <w:pPr>
+        <w:ind w:left="5040" w:hanging="360"/>
+      </w:pPr>
+    </w:lvl>
+    <w:lvl w:ilvl="7" w:tplc="04090019" w:tentative="1">
+      <w:start w:val="1"/>
+      <w:numFmt w:val="lowerLetter"/>
+      <w:lvlText w:val="%8."/>
+      <w:lvlJc w:val="left"/>
+      <w:pPr>
+        <w:ind w:left="5760" w:hanging="360"/>
+      </w:pPr>
+    </w:lvl>
+    <w:lvl w:ilvl="8" w:tplc="0409001B" w:tentative="1">
+      <w:start w:val="1"/>
+      <w:numFmt w:val="lowerRoman"/>
+      <w:lvlText w:val="%9."/>
+      <w:lvlJc w:val="right"/>
+      <w:pPr>
+        <w:ind w:left="6480" w:hanging="180"/>
+      </w:pPr>
+    </w:lvl>
+  </w:abstractNum>
+  <w:abstractNum w:abstractNumId="1">
     <w:nsid w:val="1537183B"/>
     <w:multiLevelType w:val="hybridMultilevel"/>
     <w:tmpl w:val="06E6102E"/>
@@ -410,7 +440,103 @@
       </w:pPr>
     </w:lvl>
   </w:abstractNum>
+  <w:abstractNum w:abstractNumId="2">
+    <w:nsid w:val="5F074A16"/>
+    <w:multiLevelType w:val="hybridMultilevel"/>
+    <w:tmpl w:val="06E6102E"/>
+    <w:lvl w:ilvl="0" w:tplc="1020DB10">
+      <w:start w:val="1"/>
+      <w:numFmt w:val="decimal"/>
+      <w:lvlText w:val="%1)"/>
+      <w:lvlJc w:val="left"/>
+      <w:pPr>
+        <w:ind w:left="720" w:hanging="360"/>
+      </w:pPr>
+      <w:rPr>
+        <w:rFonts w:hint="default"/>
+        <w:sz w:val="28"/>
+      </w:rPr>
+    </w:lvl>
+    <w:lvl w:ilvl="1" w:tplc="04090019" w:tentative="1">
+      <w:start w:val="1"/>
+      <w:numFmt w:val="lowerLetter"/>
+      <w:lvlText w:val="%2."/>
+      <w:lvlJc w:val="left"/>
+      <w:pPr>
+        <w:ind w:left="1440" w:hanging="360"/>
+      </w:pPr>
+    </w:lvl>
+    <w:lvl w:ilvl="2" w:tplc="0409001B" w:tentative="1">
+      <w:start w:val="1"/>
+      <w:numFmt w:val="lowerRoman"/>
+      <w:lvlText w:val="%3."/>
+      <w:lvlJc w:val="right"/>
+      <w:pPr>
+        <w:ind w:left="2160" w:hanging="180"/>
+      </w:pPr>
+    </w:lvl>
+    <w:lvl w:ilvl="3" w:tplc="0409000F" w:tentative="1">
+      <w:start w:val="1"/>
+      <w:numFmt w:val="decimal"/>
+      <w:lvlText w:val="%4."/>
+      <w:lvlJc w:val="left"/>
+      <w:pPr>
+        <w:ind w:left="2880" w:hanging="360"/>
+      </w:pPr>
+    </w:lvl>
+    <w:lvl w:ilvl="4" w:tplc="04090019" w:tentative="1">
+      <w:start w:val="1"/>
+      <w:numFmt w:val="lowerLetter"/>
+      <w:lvlText w:val="%5."/>
+      <w:lvlJc w:val="left"/>
+      <w:pPr>
+        <w:ind w:left="3600" w:hanging="360"/>
+      </w:pPr>
+    </w:lvl>
+    <w:lvl w:ilvl="5" w:tplc="0409001B" w:tentative="1">
+      <w:start w:val="1"/>
+      <w:numFmt w:val="lowerRoman"/>
+      <w:lvlText w:val="%6."/>
+      <w:lvlJc w:val="right"/>
+      <w:pPr>
+        <w:ind w:left="4320" w:hanging="180"/>
+      </w:pPr>
+    </w:lvl>
+    <w:lvl w:ilvl="6" w:tplc="0409000F" w:tentative="1">
+      <w:start w:val="1"/>
+      <w:numFmt w:val="decimal"/>
+      <w:lvlText w:val="%7."/>
+      <w:lvlJc w:val="left"/>
+      <w:pPr>
+        <w:ind w:left="5040" w:hanging="360"/>
+      </w:pPr>
+    </w:lvl>
+    <w:lvl w:ilvl="7" w:tplc="04090019" w:tentative="1">
+      <w:start w:val="1"/>
+      <w:numFmt w:val="lowerLetter"/>
+      <w:lvlText w:val="%8."/>
+      <w:lvlJc w:val="left"/>
+      <w:pPr>
+        <w:ind w:left="5760" w:hanging="360"/>
+      </w:pPr>
+    </w:lvl>
+    <w:lvl w:ilvl="8" w:tplc="0409001B" w:tentative="1">
+      <w:start w:val="1"/>
+      <w:numFmt w:val="lowerRoman"/>
+      <w:lvlText w:val="%9."/>
+      <w:lvlJc w:val="right"/>
+      <w:pPr>
+        <w:ind w:left="6480" w:hanging="180"/>
+      </w:pPr>
+    </w:lvl>
+  </w:abstractNum>
   <w:num w:numId="1">
+    <w:abstractNumId w:val="1"/>
+  </w:num>
+  <w:num w:numId="2">
+    <w:abstractNumId w:val="2"/>
+  </w:num>
+  <w:num w:numId="3">
     <w:abstractNumId w:val="0"/>
   </w:num>
 </w:numbering>

</xml_diff>

<commit_message>
Modification and multi answer
</commit_message>
<xml_diff>
--- a/questions/4th lecture.docx
+++ b/questions/4th lecture.docx
@@ -78,6 +78,42 @@
     <w:p>
       <w:pPr>
         <w:pStyle w:val="ListParagraph"/>
+        <w:numPr>
+          <w:ilvl w:val="0"/>
+          <w:numId w:val="4"/>
+        </w:numPr>
+        <w:rPr>
+          <w:sz w:val="28"/>
+        </w:rPr>
+      </w:pPr>
+      <w:r>
+        <w:rPr>
+          <w:sz w:val="28"/>
+        </w:rPr>
+        <w:t>In row fashion.</w:t>
+      </w:r>
+    </w:p>
+    <w:p>
+      <w:pPr>
+        <w:pStyle w:val="ListParagraph"/>
+        <w:numPr>
+          <w:ilvl w:val="0"/>
+          <w:numId w:val="4"/>
+        </w:numPr>
+        <w:rPr>
+          <w:sz w:val="28"/>
+        </w:rPr>
+      </w:pPr>
+      <w:r>
+        <w:rPr>
+          <w:sz w:val="28"/>
+        </w:rPr>
+        <w:t>In column fashion.</w:t>
+      </w:r>
+    </w:p>
+    <w:p>
+      <w:pPr>
+        <w:pStyle w:val="ListParagraph"/>
         <w:rPr>
           <w:sz w:val="28"/>
         </w:rPr>
@@ -104,6 +140,66 @@
     <w:p>
       <w:pPr>
         <w:pStyle w:val="ListParagraph"/>
+        <w:numPr>
+          <w:ilvl w:val="0"/>
+          <w:numId w:val="5"/>
+        </w:numPr>
+        <w:rPr>
+          <w:sz w:val="28"/>
+        </w:rPr>
+      </w:pPr>
+      <w:r>
+        <w:rPr>
+          <w:sz w:val="28"/>
+        </w:rPr>
+        <w:t>I can run my program on tablet, smartphone, pc, etc...</w:t>
+      </w:r>
+    </w:p>
+    <w:p>
+      <w:pPr>
+        <w:pStyle w:val="ListParagraph"/>
+        <w:numPr>
+          <w:ilvl w:val="0"/>
+          <w:numId w:val="5"/>
+        </w:numPr>
+        <w:rPr>
+          <w:sz w:val="28"/>
+        </w:rPr>
+      </w:pPr>
+      <w:r>
+        <w:rPr>
+          <w:sz w:val="28"/>
+        </w:rPr>
+        <w:t>I can run my program on just one device.</w:t>
+      </w:r>
+    </w:p>
+    <w:p>
+      <w:pPr>
+        <w:pStyle w:val="ListParagraph"/>
+        <w:numPr>
+          <w:ilvl w:val="0"/>
+          <w:numId w:val="5"/>
+        </w:numPr>
+        <w:rPr>
+          <w:sz w:val="28"/>
+        </w:rPr>
+      </w:pPr>
+      <w:r>
+        <w:rPr>
+          <w:sz w:val="28"/>
+        </w:rPr>
+        <w:t>I can’t run my program because he is broken</w:t>
+      </w:r>
+      <w:r>
+        <w:rPr>
+          <w:sz w:val="28"/>
+        </w:rPr>
+        <w:t>.</w:t>
+      </w:r>
+    </w:p>
+    <w:p>
+      <w:pPr>
+        <w:pStyle w:val="ListParagraph"/>
         <w:rPr>
           <w:sz w:val="28"/>
         </w:rPr>
@@ -124,7 +220,61 @@
         <w:rPr>
           <w:sz w:val="28"/>
         </w:rPr>
-        <w:t>Explain simply what is the Materialized View?</w:t>
+        <w:t>W</w:t>
+      </w:r>
+      <w:r>
+        <w:rPr>
+          <w:sz w:val="28"/>
+        </w:rPr>
+        <w:t>hat is the Materialized View?</w:t>
+      </w:r>
+    </w:p>
+    <w:p>
+      <w:pPr>
+        <w:pStyle w:val="ListParagraph"/>
+        <w:numPr>
+          <w:ilvl w:val="0"/>
+          <w:numId w:val="6"/>
+        </w:numPr>
+        <w:rPr>
+          <w:sz w:val="28"/>
+        </w:rPr>
+      </w:pPr>
+      <w:r>
+        <w:rPr>
+          <w:sz w:val="28"/>
+        </w:rPr>
+        <w:t>For pre-computed and stored the data using aggregation function</w:t>
+      </w:r>
+      <w:r>
+        <w:rPr>
+          <w:sz w:val="28"/>
+        </w:rPr>
+        <w:t>.</w:t>
+      </w:r>
+    </w:p>
+    <w:p>
+      <w:pPr>
+        <w:pStyle w:val="ListParagraph"/>
+        <w:numPr>
+          <w:ilvl w:val="0"/>
+          <w:numId w:val="6"/>
+        </w:numPr>
+        <w:rPr>
+          <w:sz w:val="28"/>
+        </w:rPr>
+      </w:pPr>
+      <w:r>
+        <w:rPr>
+          <w:sz w:val="28"/>
+        </w:rPr>
+        <w:t>For rewrite the query but simpler</w:t>
+      </w:r>
+      <w:r>
+        <w:rPr>
+          <w:sz w:val="28"/>
+        </w:rPr>
+        <w:t>.</w:t>
       </w:r>
     </w:p>
     <w:p>
@@ -156,6 +306,54 @@
     <w:p>
       <w:pPr>
         <w:pStyle w:val="ListParagraph"/>
+        <w:numPr>
+          <w:ilvl w:val="0"/>
+          <w:numId w:val="7"/>
+        </w:numPr>
+        <w:rPr>
+          <w:sz w:val="28"/>
+        </w:rPr>
+      </w:pPr>
+      <w:r>
+        <w:rPr>
+          <w:sz w:val="28"/>
+        </w:rPr>
+        <w:t>For pre-computed and stored the data using aggregation function</w:t>
+      </w:r>
+      <w:r>
+        <w:rPr>
+          <w:sz w:val="28"/>
+        </w:rPr>
+        <w:t>.</w:t>
+      </w:r>
+    </w:p>
+    <w:p>
+      <w:pPr>
+        <w:pStyle w:val="ListParagraph"/>
+        <w:numPr>
+          <w:ilvl w:val="0"/>
+          <w:numId w:val="7"/>
+        </w:numPr>
+        <w:rPr>
+          <w:sz w:val="28"/>
+        </w:rPr>
+      </w:pPr>
+      <w:r>
+        <w:rPr>
+          <w:sz w:val="28"/>
+        </w:rPr>
+        <w:t>For rewrite the query but simpler</w:t>
+      </w:r>
+      <w:r>
+        <w:rPr>
+          <w:sz w:val="28"/>
+        </w:rPr>
+        <w:t>.</w:t>
+      </w:r>
+    </w:p>
+    <w:p>
+      <w:pPr>
+        <w:pStyle w:val="ListParagraph"/>
         <w:rPr>
           <w:sz w:val="28"/>
         </w:rPr>
@@ -182,6 +380,42 @@
     <w:p>
       <w:pPr>
         <w:pStyle w:val="ListParagraph"/>
+        <w:numPr>
+          <w:ilvl w:val="0"/>
+          <w:numId w:val="8"/>
+        </w:numPr>
+        <w:rPr>
+          <w:sz w:val="28"/>
+        </w:rPr>
+      </w:pPr>
+      <w:r>
+        <w:rPr>
+          <w:sz w:val="28"/>
+        </w:rPr>
+        <w:t>They don’t have a link.</w:t>
+      </w:r>
+    </w:p>
+    <w:p>
+      <w:pPr>
+        <w:pStyle w:val="ListParagraph"/>
+        <w:numPr>
+          <w:ilvl w:val="0"/>
+          <w:numId w:val="8"/>
+        </w:numPr>
+        <w:rPr>
+          <w:sz w:val="28"/>
+        </w:rPr>
+      </w:pPr>
+      <w:r>
+        <w:rPr>
+          <w:sz w:val="28"/>
+        </w:rPr>
+        <w:t xml:space="preserve">Query Rewriting use the Materialized View for Rewrite the query </w:t>
+      </w:r>
+    </w:p>
+    <w:p>
+      <w:pPr>
+        <w:pStyle w:val="ListParagraph"/>
         <w:rPr>
           <w:sz w:val="28"/>
         </w:rPr>
@@ -207,6 +441,78 @@
     </w:p>
     <w:p>
       <w:pPr>
+        <w:pStyle w:val="ListParagraph"/>
+        <w:numPr>
+          <w:ilvl w:val="0"/>
+          <w:numId w:val="9"/>
+        </w:numPr>
+        <w:rPr>
+          <w:sz w:val="28"/>
+        </w:rPr>
+      </w:pPr>
+      <w:r>
+        <w:rPr>
+          <w:sz w:val="28"/>
+        </w:rPr>
+        <w:t>MonetDB</w:t>
+      </w:r>
+    </w:p>
+    <w:p>
+      <w:pPr>
+        <w:pStyle w:val="ListParagraph"/>
+        <w:numPr>
+          <w:ilvl w:val="0"/>
+          <w:numId w:val="9"/>
+        </w:numPr>
+        <w:rPr>
+          <w:sz w:val="28"/>
+        </w:rPr>
+      </w:pPr>
+      <w:r>
+        <w:rPr>
+          <w:sz w:val="28"/>
+        </w:rPr>
+        <w:t>MyCQL</w:t>
+      </w:r>
+    </w:p>
+    <w:p>
+      <w:pPr>
+        <w:pStyle w:val="ListParagraph"/>
+        <w:numPr>
+          <w:ilvl w:val="0"/>
+          <w:numId w:val="9"/>
+        </w:numPr>
+        <w:rPr>
+          <w:sz w:val="28"/>
+        </w:rPr>
+      </w:pPr>
+      <w:r>
+        <w:rPr>
+          <w:sz w:val="28"/>
+        </w:rPr>
+        <w:t>MonneyDB</w:t>
+      </w:r>
+    </w:p>
+    <w:p>
+      <w:pPr>
+        <w:pStyle w:val="ListParagraph"/>
+        <w:numPr>
+          <w:ilvl w:val="0"/>
+          <w:numId w:val="9"/>
+        </w:numPr>
+        <w:rPr>
+          <w:sz w:val="28"/>
+        </w:rPr>
+      </w:pPr>
+      <w:r>
+        <w:rPr>
+          <w:sz w:val="28"/>
+        </w:rPr>
+        <w:t>MySQL</w:t>
+      </w:r>
+    </w:p>
+    <w:p>
+      <w:pPr>
         <w:rPr>
           <w:sz w:val="28"/>
         </w:rPr>
@@ -241,13 +547,54 @@
     </w:p>
     <w:p>
       <w:pPr>
-        <w:ind w:left="360"/>
-      </w:pPr>
-    </w:p>
-    <w:p>
+        <w:pStyle w:val="ListParagraph"/>
+        <w:numPr>
+          <w:ilvl w:val="0"/>
+          <w:numId w:val="10"/>
+        </w:numPr>
+      </w:pPr>
+      <w:r>
+        <w:rPr>
+          <w:sz w:val="28"/>
+        </w:rPr>
+        <w:t>For have the choice between R</w:t>
+      </w:r>
+      <w:r>
+        <w:rPr>
+          <w:sz w:val="28"/>
+        </w:rPr>
+        <w:t>ow- and</w:t>
+      </w:r>
+      <w:r>
+        <w:rPr>
+          <w:sz w:val="28"/>
+        </w:rPr>
+        <w:t xml:space="preserve"> Column-Oriented.</w:t>
+      </w:r>
+    </w:p>
+    <w:p>
+      <w:pPr>
+        <w:pStyle w:val="ListParagraph"/>
+        <w:numPr>
+          <w:ilvl w:val="0"/>
+          <w:numId w:val="10"/>
+        </w:numPr>
+      </w:pPr>
+      <w:r>
+        <w:rPr>
+          <w:sz w:val="28"/>
+        </w:rPr>
+        <w:t>For just use the Column-Oriented.</w:t>
+      </w:r>
       <w:bookmarkStart w:id="0" w:name="_GoBack"/>
       <w:bookmarkEnd w:id="0"/>
     </w:p>
+    <w:p>
+      <w:pPr>
+        <w:ind w:left="360"/>
+      </w:pPr>
+    </w:p>
+    <w:p/>
     <w:sectPr>
       <w:pgSz w:w="12240" w:h="15840"/>
       <w:pgMar w:top="1440" w:right="1440" w:bottom="1440" w:left="1440" w:header="720" w:footer="720" w:gutter="0"/>
@@ -367,7 +714,7 @@
         <w:sz w:val="28"/>
       </w:rPr>
     </w:lvl>
-    <w:lvl w:ilvl="1" w:tplc="04090019" w:tentative="1">
+    <w:lvl w:ilvl="1" w:tplc="04090019">
       <w:start w:val="1"/>
       <w:numFmt w:val="lowerLetter"/>
       <w:lvlText w:val="%2."/>
@@ -376,7 +723,7 @@
         <w:ind w:left="1440" w:hanging="360"/>
       </w:pPr>
     </w:lvl>
-    <w:lvl w:ilvl="2" w:tplc="0409001B" w:tentative="1">
+    <w:lvl w:ilvl="2" w:tplc="0409001B">
       <w:start w:val="1"/>
       <w:numFmt w:val="lowerRoman"/>
       <w:lvlText w:val="%3."/>
@@ -441,6 +788,452 @@
     </w:lvl>
   </w:abstractNum>
   <w:abstractNum w:abstractNumId="2">
+    <w:nsid w:val="2E716F8E"/>
+    <w:multiLevelType w:val="hybridMultilevel"/>
+    <w:tmpl w:val="39CEF460"/>
+    <w:lvl w:ilvl="0" w:tplc="F272B97C">
+      <w:start w:val="1"/>
+      <w:numFmt w:val="lowerLetter"/>
+      <w:lvlText w:val="%1)"/>
+      <w:lvlJc w:val="left"/>
+      <w:pPr>
+        <w:ind w:left="1800" w:hanging="360"/>
+      </w:pPr>
+      <w:rPr>
+        <w:rFonts w:hint="default"/>
+        <w:sz w:val="28"/>
+      </w:rPr>
+    </w:lvl>
+    <w:lvl w:ilvl="1" w:tplc="04090019" w:tentative="1">
+      <w:start w:val="1"/>
+      <w:numFmt w:val="lowerLetter"/>
+      <w:lvlText w:val="%2."/>
+      <w:lvlJc w:val="left"/>
+      <w:pPr>
+        <w:ind w:left="2520" w:hanging="360"/>
+      </w:pPr>
+    </w:lvl>
+    <w:lvl w:ilvl="2" w:tplc="0409001B" w:tentative="1">
+      <w:start w:val="1"/>
+      <w:numFmt w:val="lowerRoman"/>
+      <w:lvlText w:val="%3."/>
+      <w:lvlJc w:val="right"/>
+      <w:pPr>
+        <w:ind w:left="3240" w:hanging="180"/>
+      </w:pPr>
+    </w:lvl>
+    <w:lvl w:ilvl="3" w:tplc="0409000F" w:tentative="1">
+      <w:start w:val="1"/>
+      <w:numFmt w:val="decimal"/>
+      <w:lvlText w:val="%4."/>
+      <w:lvlJc w:val="left"/>
+      <w:pPr>
+        <w:ind w:left="3960" w:hanging="360"/>
+      </w:pPr>
+    </w:lvl>
+    <w:lvl w:ilvl="4" w:tplc="04090019" w:tentative="1">
+      <w:start w:val="1"/>
+      <w:numFmt w:val="lowerLetter"/>
+      <w:lvlText w:val="%5."/>
+      <w:lvlJc w:val="left"/>
+      <w:pPr>
+        <w:ind w:left="4680" w:hanging="360"/>
+      </w:pPr>
+    </w:lvl>
+    <w:lvl w:ilvl="5" w:tplc="0409001B" w:tentative="1">
+      <w:start w:val="1"/>
+      <w:numFmt w:val="lowerRoman"/>
+      <w:lvlText w:val="%6."/>
+      <w:lvlJc w:val="right"/>
+      <w:pPr>
+        <w:ind w:left="5400" w:hanging="180"/>
+      </w:pPr>
+    </w:lvl>
+    <w:lvl w:ilvl="6" w:tplc="0409000F" w:tentative="1">
+      <w:start w:val="1"/>
+      <w:numFmt w:val="decimal"/>
+      <w:lvlText w:val="%7."/>
+      <w:lvlJc w:val="left"/>
+      <w:pPr>
+        <w:ind w:left="6120" w:hanging="360"/>
+      </w:pPr>
+    </w:lvl>
+    <w:lvl w:ilvl="7" w:tplc="04090019" w:tentative="1">
+      <w:start w:val="1"/>
+      <w:numFmt w:val="lowerLetter"/>
+      <w:lvlText w:val="%8."/>
+      <w:lvlJc w:val="left"/>
+      <w:pPr>
+        <w:ind w:left="6840" w:hanging="360"/>
+      </w:pPr>
+    </w:lvl>
+    <w:lvl w:ilvl="8" w:tplc="0409001B" w:tentative="1">
+      <w:start w:val="1"/>
+      <w:numFmt w:val="lowerRoman"/>
+      <w:lvlText w:val="%9."/>
+      <w:lvlJc w:val="right"/>
+      <w:pPr>
+        <w:ind w:left="7560" w:hanging="180"/>
+      </w:pPr>
+    </w:lvl>
+  </w:abstractNum>
+  <w:abstractNum w:abstractNumId="3">
+    <w:nsid w:val="3A797634"/>
+    <w:multiLevelType w:val="hybridMultilevel"/>
+    <w:tmpl w:val="7618174A"/>
+    <w:lvl w:ilvl="0" w:tplc="10FC140C">
+      <w:start w:val="1"/>
+      <w:numFmt w:val="lowerLetter"/>
+      <w:lvlText w:val="%1)"/>
+      <w:lvlJc w:val="left"/>
+      <w:pPr>
+        <w:ind w:left="1800" w:hanging="360"/>
+      </w:pPr>
+      <w:rPr>
+        <w:rFonts w:hint="default"/>
+      </w:rPr>
+    </w:lvl>
+    <w:lvl w:ilvl="1" w:tplc="04090019" w:tentative="1">
+      <w:start w:val="1"/>
+      <w:numFmt w:val="lowerLetter"/>
+      <w:lvlText w:val="%2."/>
+      <w:lvlJc w:val="left"/>
+      <w:pPr>
+        <w:ind w:left="2520" w:hanging="360"/>
+      </w:pPr>
+    </w:lvl>
+    <w:lvl w:ilvl="2" w:tplc="0409001B" w:tentative="1">
+      <w:start w:val="1"/>
+      <w:numFmt w:val="lowerRoman"/>
+      <w:lvlText w:val="%3."/>
+      <w:lvlJc w:val="right"/>
+      <w:pPr>
+        <w:ind w:left="3240" w:hanging="180"/>
+      </w:pPr>
+    </w:lvl>
+    <w:lvl w:ilvl="3" w:tplc="0409000F" w:tentative="1">
+      <w:start w:val="1"/>
+      <w:numFmt w:val="decimal"/>
+      <w:lvlText w:val="%4."/>
+      <w:lvlJc w:val="left"/>
+      <w:pPr>
+        <w:ind w:left="3960" w:hanging="360"/>
+      </w:pPr>
+    </w:lvl>
+    <w:lvl w:ilvl="4" w:tplc="04090019" w:tentative="1">
+      <w:start w:val="1"/>
+      <w:numFmt w:val="lowerLetter"/>
+      <w:lvlText w:val="%5."/>
+      <w:lvlJc w:val="left"/>
+      <w:pPr>
+        <w:ind w:left="4680" w:hanging="360"/>
+      </w:pPr>
+    </w:lvl>
+    <w:lvl w:ilvl="5" w:tplc="0409001B" w:tentative="1">
+      <w:start w:val="1"/>
+      <w:numFmt w:val="lowerRoman"/>
+      <w:lvlText w:val="%6."/>
+      <w:lvlJc w:val="right"/>
+      <w:pPr>
+        <w:ind w:left="5400" w:hanging="180"/>
+      </w:pPr>
+    </w:lvl>
+    <w:lvl w:ilvl="6" w:tplc="0409000F" w:tentative="1">
+      <w:start w:val="1"/>
+      <w:numFmt w:val="decimal"/>
+      <w:lvlText w:val="%7."/>
+      <w:lvlJc w:val="left"/>
+      <w:pPr>
+        <w:ind w:left="6120" w:hanging="360"/>
+      </w:pPr>
+    </w:lvl>
+    <w:lvl w:ilvl="7" w:tplc="04090019" w:tentative="1">
+      <w:start w:val="1"/>
+      <w:numFmt w:val="lowerLetter"/>
+      <w:lvlText w:val="%8."/>
+      <w:lvlJc w:val="left"/>
+      <w:pPr>
+        <w:ind w:left="6840" w:hanging="360"/>
+      </w:pPr>
+    </w:lvl>
+    <w:lvl w:ilvl="8" w:tplc="0409001B" w:tentative="1">
+      <w:start w:val="1"/>
+      <w:numFmt w:val="lowerRoman"/>
+      <w:lvlText w:val="%9."/>
+      <w:lvlJc w:val="right"/>
+      <w:pPr>
+        <w:ind w:left="7560" w:hanging="180"/>
+      </w:pPr>
+    </w:lvl>
+  </w:abstractNum>
+  <w:abstractNum w:abstractNumId="4">
+    <w:nsid w:val="432476C8"/>
+    <w:multiLevelType w:val="hybridMultilevel"/>
+    <w:tmpl w:val="F1584064"/>
+    <w:lvl w:ilvl="0" w:tplc="91666C7A">
+      <w:start w:val="1"/>
+      <w:numFmt w:val="lowerLetter"/>
+      <w:lvlText w:val="%1)"/>
+      <w:lvlJc w:val="left"/>
+      <w:pPr>
+        <w:ind w:left="1800" w:hanging="360"/>
+      </w:pPr>
+      <w:rPr>
+        <w:rFonts w:hint="default"/>
+      </w:rPr>
+    </w:lvl>
+    <w:lvl w:ilvl="1" w:tplc="04090019" w:tentative="1">
+      <w:start w:val="1"/>
+      <w:numFmt w:val="lowerLetter"/>
+      <w:lvlText w:val="%2."/>
+      <w:lvlJc w:val="left"/>
+      <w:pPr>
+        <w:ind w:left="2520" w:hanging="360"/>
+      </w:pPr>
+    </w:lvl>
+    <w:lvl w:ilvl="2" w:tplc="0409001B" w:tentative="1">
+      <w:start w:val="1"/>
+      <w:numFmt w:val="lowerRoman"/>
+      <w:lvlText w:val="%3."/>
+      <w:lvlJc w:val="right"/>
+      <w:pPr>
+        <w:ind w:left="3240" w:hanging="180"/>
+      </w:pPr>
+    </w:lvl>
+    <w:lvl w:ilvl="3" w:tplc="0409000F" w:tentative="1">
+      <w:start w:val="1"/>
+      <w:numFmt w:val="decimal"/>
+      <w:lvlText w:val="%4."/>
+      <w:lvlJc w:val="left"/>
+      <w:pPr>
+        <w:ind w:left="3960" w:hanging="360"/>
+      </w:pPr>
+    </w:lvl>
+    <w:lvl w:ilvl="4" w:tplc="04090019" w:tentative="1">
+      <w:start w:val="1"/>
+      <w:numFmt w:val="lowerLetter"/>
+      <w:lvlText w:val="%5."/>
+      <w:lvlJc w:val="left"/>
+      <w:pPr>
+        <w:ind w:left="4680" w:hanging="360"/>
+      </w:pPr>
+    </w:lvl>
+    <w:lvl w:ilvl="5" w:tplc="0409001B" w:tentative="1">
+      <w:start w:val="1"/>
+      <w:numFmt w:val="lowerRoman"/>
+      <w:lvlText w:val="%6."/>
+      <w:lvlJc w:val="right"/>
+      <w:pPr>
+        <w:ind w:left="5400" w:hanging="180"/>
+      </w:pPr>
+    </w:lvl>
+    <w:lvl w:ilvl="6" w:tplc="0409000F" w:tentative="1">
+      <w:start w:val="1"/>
+      <w:numFmt w:val="decimal"/>
+      <w:lvlText w:val="%7."/>
+      <w:lvlJc w:val="left"/>
+      <w:pPr>
+        <w:ind w:left="6120" w:hanging="360"/>
+      </w:pPr>
+    </w:lvl>
+    <w:lvl w:ilvl="7" w:tplc="04090019" w:tentative="1">
+      <w:start w:val="1"/>
+      <w:numFmt w:val="lowerLetter"/>
+      <w:lvlText w:val="%8."/>
+      <w:lvlJc w:val="left"/>
+      <w:pPr>
+        <w:ind w:left="6840" w:hanging="360"/>
+      </w:pPr>
+    </w:lvl>
+    <w:lvl w:ilvl="8" w:tplc="0409001B" w:tentative="1">
+      <w:start w:val="1"/>
+      <w:numFmt w:val="lowerRoman"/>
+      <w:lvlText w:val="%9."/>
+      <w:lvlJc w:val="right"/>
+      <w:pPr>
+        <w:ind w:left="7560" w:hanging="180"/>
+      </w:pPr>
+    </w:lvl>
+  </w:abstractNum>
+  <w:abstractNum w:abstractNumId="5">
+    <w:nsid w:val="52D74FBC"/>
+    <w:multiLevelType w:val="hybridMultilevel"/>
+    <w:tmpl w:val="4E6E44E2"/>
+    <w:lvl w:ilvl="0" w:tplc="8AA2015A">
+      <w:start w:val="1"/>
+      <w:numFmt w:val="lowerLetter"/>
+      <w:lvlText w:val="%1)"/>
+      <w:lvlJc w:val="left"/>
+      <w:pPr>
+        <w:ind w:left="1800" w:hanging="360"/>
+      </w:pPr>
+      <w:rPr>
+        <w:rFonts w:hint="default"/>
+      </w:rPr>
+    </w:lvl>
+    <w:lvl w:ilvl="1" w:tplc="04090019" w:tentative="1">
+      <w:start w:val="1"/>
+      <w:numFmt w:val="lowerLetter"/>
+      <w:lvlText w:val="%2."/>
+      <w:lvlJc w:val="left"/>
+      <w:pPr>
+        <w:ind w:left="2520" w:hanging="360"/>
+      </w:pPr>
+    </w:lvl>
+    <w:lvl w:ilvl="2" w:tplc="0409001B" w:tentative="1">
+      <w:start w:val="1"/>
+      <w:numFmt w:val="lowerRoman"/>
+      <w:lvlText w:val="%3."/>
+      <w:lvlJc w:val="right"/>
+      <w:pPr>
+        <w:ind w:left="3240" w:hanging="180"/>
+      </w:pPr>
+    </w:lvl>
+    <w:lvl w:ilvl="3" w:tplc="0409000F" w:tentative="1">
+      <w:start w:val="1"/>
+      <w:numFmt w:val="decimal"/>
+      <w:lvlText w:val="%4."/>
+      <w:lvlJc w:val="left"/>
+      <w:pPr>
+        <w:ind w:left="3960" w:hanging="360"/>
+      </w:pPr>
+    </w:lvl>
+    <w:lvl w:ilvl="4" w:tplc="04090019" w:tentative="1">
+      <w:start w:val="1"/>
+      <w:numFmt w:val="lowerLetter"/>
+      <w:lvlText w:val="%5."/>
+      <w:lvlJc w:val="left"/>
+      <w:pPr>
+        <w:ind w:left="4680" w:hanging="360"/>
+      </w:pPr>
+    </w:lvl>
+    <w:lvl w:ilvl="5" w:tplc="0409001B" w:tentative="1">
+      <w:start w:val="1"/>
+      <w:numFmt w:val="lowerRoman"/>
+      <w:lvlText w:val="%6."/>
+      <w:lvlJc w:val="right"/>
+      <w:pPr>
+        <w:ind w:left="5400" w:hanging="180"/>
+      </w:pPr>
+    </w:lvl>
+    <w:lvl w:ilvl="6" w:tplc="0409000F" w:tentative="1">
+      <w:start w:val="1"/>
+      <w:numFmt w:val="decimal"/>
+      <w:lvlText w:val="%7."/>
+      <w:lvlJc w:val="left"/>
+      <w:pPr>
+        <w:ind w:left="6120" w:hanging="360"/>
+      </w:pPr>
+    </w:lvl>
+    <w:lvl w:ilvl="7" w:tplc="04090019" w:tentative="1">
+      <w:start w:val="1"/>
+      <w:numFmt w:val="lowerLetter"/>
+      <w:lvlText w:val="%8."/>
+      <w:lvlJc w:val="left"/>
+      <w:pPr>
+        <w:ind w:left="6840" w:hanging="360"/>
+      </w:pPr>
+    </w:lvl>
+    <w:lvl w:ilvl="8" w:tplc="0409001B" w:tentative="1">
+      <w:start w:val="1"/>
+      <w:numFmt w:val="lowerRoman"/>
+      <w:lvlText w:val="%9."/>
+      <w:lvlJc w:val="right"/>
+      <w:pPr>
+        <w:ind w:left="7560" w:hanging="180"/>
+      </w:pPr>
+    </w:lvl>
+  </w:abstractNum>
+  <w:abstractNum w:abstractNumId="6">
+    <w:nsid w:val="5E6631E5"/>
+    <w:multiLevelType w:val="hybridMultilevel"/>
+    <w:tmpl w:val="EFF66BBA"/>
+    <w:lvl w:ilvl="0" w:tplc="80DAAC2E">
+      <w:start w:val="1"/>
+      <w:numFmt w:val="lowerLetter"/>
+      <w:lvlText w:val="%1)"/>
+      <w:lvlJc w:val="left"/>
+      <w:pPr>
+        <w:ind w:left="1800" w:hanging="360"/>
+      </w:pPr>
+      <w:rPr>
+        <w:rFonts w:hint="default"/>
+      </w:rPr>
+    </w:lvl>
+    <w:lvl w:ilvl="1" w:tplc="04090019" w:tentative="1">
+      <w:start w:val="1"/>
+      <w:numFmt w:val="lowerLetter"/>
+      <w:lvlText w:val="%2."/>
+      <w:lvlJc w:val="left"/>
+      <w:pPr>
+        <w:ind w:left="2520" w:hanging="360"/>
+      </w:pPr>
+    </w:lvl>
+    <w:lvl w:ilvl="2" w:tplc="0409001B" w:tentative="1">
+      <w:start w:val="1"/>
+      <w:numFmt w:val="lowerRoman"/>
+      <w:lvlText w:val="%3."/>
+      <w:lvlJc w:val="right"/>
+      <w:pPr>
+        <w:ind w:left="3240" w:hanging="180"/>
+      </w:pPr>
+    </w:lvl>
+    <w:lvl w:ilvl="3" w:tplc="0409000F" w:tentative="1">
+      <w:start w:val="1"/>
+      <w:numFmt w:val="decimal"/>
+      <w:lvlText w:val="%4."/>
+      <w:lvlJc w:val="left"/>
+      <w:pPr>
+        <w:ind w:left="3960" w:hanging="360"/>
+      </w:pPr>
+    </w:lvl>
+    <w:lvl w:ilvl="4" w:tplc="04090019" w:tentative="1">
+      <w:start w:val="1"/>
+      <w:numFmt w:val="lowerLetter"/>
+      <w:lvlText w:val="%5."/>
+      <w:lvlJc w:val="left"/>
+      <w:pPr>
+        <w:ind w:left="4680" w:hanging="360"/>
+      </w:pPr>
+    </w:lvl>
+    <w:lvl w:ilvl="5" w:tplc="0409001B" w:tentative="1">
+      <w:start w:val="1"/>
+      <w:numFmt w:val="lowerRoman"/>
+      <w:lvlText w:val="%6."/>
+      <w:lvlJc w:val="right"/>
+      <w:pPr>
+        <w:ind w:left="5400" w:hanging="180"/>
+      </w:pPr>
+    </w:lvl>
+    <w:lvl w:ilvl="6" w:tplc="0409000F" w:tentative="1">
+      <w:start w:val="1"/>
+      <w:numFmt w:val="decimal"/>
+      <w:lvlText w:val="%7."/>
+      <w:lvlJc w:val="left"/>
+      <w:pPr>
+        <w:ind w:left="6120" w:hanging="360"/>
+      </w:pPr>
+    </w:lvl>
+    <w:lvl w:ilvl="7" w:tplc="04090019" w:tentative="1">
+      <w:start w:val="1"/>
+      <w:numFmt w:val="lowerLetter"/>
+      <w:lvlText w:val="%8."/>
+      <w:lvlJc w:val="left"/>
+      <w:pPr>
+        <w:ind w:left="6840" w:hanging="360"/>
+      </w:pPr>
+    </w:lvl>
+    <w:lvl w:ilvl="8" w:tplc="0409001B" w:tentative="1">
+      <w:start w:val="1"/>
+      <w:numFmt w:val="lowerRoman"/>
+      <w:lvlText w:val="%9."/>
+      <w:lvlJc w:val="right"/>
+      <w:pPr>
+        <w:ind w:left="7560" w:hanging="180"/>
+      </w:pPr>
+    </w:lvl>
+  </w:abstractNum>
+  <w:abstractNum w:abstractNumId="7">
     <w:nsid w:val="5F074A16"/>
     <w:multiLevelType w:val="hybridMultilevel"/>
     <w:tmpl w:val="06E6102E"/>
@@ -527,6 +1320,184 @@
       <w:lvlJc w:val="right"/>
       <w:pPr>
         <w:ind w:left="6480" w:hanging="180"/>
+      </w:pPr>
+    </w:lvl>
+  </w:abstractNum>
+  <w:abstractNum w:abstractNumId="8">
+    <w:nsid w:val="71E477B0"/>
+    <w:multiLevelType w:val="hybridMultilevel"/>
+    <w:tmpl w:val="DD3E3AEA"/>
+    <w:lvl w:ilvl="0" w:tplc="073A7898">
+      <w:start w:val="1"/>
+      <w:numFmt w:val="lowerLetter"/>
+      <w:lvlText w:val="%1)"/>
+      <w:lvlJc w:val="left"/>
+      <w:pPr>
+        <w:ind w:left="1800" w:hanging="360"/>
+      </w:pPr>
+      <w:rPr>
+        <w:rFonts w:hint="default"/>
+      </w:rPr>
+    </w:lvl>
+    <w:lvl w:ilvl="1" w:tplc="04090019" w:tentative="1">
+      <w:start w:val="1"/>
+      <w:numFmt w:val="lowerLetter"/>
+      <w:lvlText w:val="%2."/>
+      <w:lvlJc w:val="left"/>
+      <w:pPr>
+        <w:ind w:left="2520" w:hanging="360"/>
+      </w:pPr>
+    </w:lvl>
+    <w:lvl w:ilvl="2" w:tplc="0409001B" w:tentative="1">
+      <w:start w:val="1"/>
+      <w:numFmt w:val="lowerRoman"/>
+      <w:lvlText w:val="%3."/>
+      <w:lvlJc w:val="right"/>
+      <w:pPr>
+        <w:ind w:left="3240" w:hanging="180"/>
+      </w:pPr>
+    </w:lvl>
+    <w:lvl w:ilvl="3" w:tplc="0409000F" w:tentative="1">
+      <w:start w:val="1"/>
+      <w:numFmt w:val="decimal"/>
+      <w:lvlText w:val="%4."/>
+      <w:lvlJc w:val="left"/>
+      <w:pPr>
+        <w:ind w:left="3960" w:hanging="360"/>
+      </w:pPr>
+    </w:lvl>
+    <w:lvl w:ilvl="4" w:tplc="04090019" w:tentative="1">
+      <w:start w:val="1"/>
+      <w:numFmt w:val="lowerLetter"/>
+      <w:lvlText w:val="%5."/>
+      <w:lvlJc w:val="left"/>
+      <w:pPr>
+        <w:ind w:left="4680" w:hanging="360"/>
+      </w:pPr>
+    </w:lvl>
+    <w:lvl w:ilvl="5" w:tplc="0409001B" w:tentative="1">
+      <w:start w:val="1"/>
+      <w:numFmt w:val="lowerRoman"/>
+      <w:lvlText w:val="%6."/>
+      <w:lvlJc w:val="right"/>
+      <w:pPr>
+        <w:ind w:left="5400" w:hanging="180"/>
+      </w:pPr>
+    </w:lvl>
+    <w:lvl w:ilvl="6" w:tplc="0409000F" w:tentative="1">
+      <w:start w:val="1"/>
+      <w:numFmt w:val="decimal"/>
+      <w:lvlText w:val="%7."/>
+      <w:lvlJc w:val="left"/>
+      <w:pPr>
+        <w:ind w:left="6120" w:hanging="360"/>
+      </w:pPr>
+    </w:lvl>
+    <w:lvl w:ilvl="7" w:tplc="04090019" w:tentative="1">
+      <w:start w:val="1"/>
+      <w:numFmt w:val="lowerLetter"/>
+      <w:lvlText w:val="%8."/>
+      <w:lvlJc w:val="left"/>
+      <w:pPr>
+        <w:ind w:left="6840" w:hanging="360"/>
+      </w:pPr>
+    </w:lvl>
+    <w:lvl w:ilvl="8" w:tplc="0409001B" w:tentative="1">
+      <w:start w:val="1"/>
+      <w:numFmt w:val="lowerRoman"/>
+      <w:lvlText w:val="%9."/>
+      <w:lvlJc w:val="right"/>
+      <w:pPr>
+        <w:ind w:left="7560" w:hanging="180"/>
+      </w:pPr>
+    </w:lvl>
+  </w:abstractNum>
+  <w:abstractNum w:abstractNumId="9">
+    <w:nsid w:val="74E36D60"/>
+    <w:multiLevelType w:val="hybridMultilevel"/>
+    <w:tmpl w:val="81180EB6"/>
+    <w:lvl w:ilvl="0" w:tplc="B3542ADC">
+      <w:start w:val="1"/>
+      <w:numFmt w:val="lowerLetter"/>
+      <w:lvlText w:val="%1)"/>
+      <w:lvlJc w:val="left"/>
+      <w:pPr>
+        <w:ind w:left="1800" w:hanging="360"/>
+      </w:pPr>
+      <w:rPr>
+        <w:rFonts w:hint="default"/>
+      </w:rPr>
+    </w:lvl>
+    <w:lvl w:ilvl="1" w:tplc="04090019" w:tentative="1">
+      <w:start w:val="1"/>
+      <w:numFmt w:val="lowerLetter"/>
+      <w:lvlText w:val="%2."/>
+      <w:lvlJc w:val="left"/>
+      <w:pPr>
+        <w:ind w:left="2520" w:hanging="360"/>
+      </w:pPr>
+    </w:lvl>
+    <w:lvl w:ilvl="2" w:tplc="0409001B" w:tentative="1">
+      <w:start w:val="1"/>
+      <w:numFmt w:val="lowerRoman"/>
+      <w:lvlText w:val="%3."/>
+      <w:lvlJc w:val="right"/>
+      <w:pPr>
+        <w:ind w:left="3240" w:hanging="180"/>
+      </w:pPr>
+    </w:lvl>
+    <w:lvl w:ilvl="3" w:tplc="0409000F" w:tentative="1">
+      <w:start w:val="1"/>
+      <w:numFmt w:val="decimal"/>
+      <w:lvlText w:val="%4."/>
+      <w:lvlJc w:val="left"/>
+      <w:pPr>
+        <w:ind w:left="3960" w:hanging="360"/>
+      </w:pPr>
+    </w:lvl>
+    <w:lvl w:ilvl="4" w:tplc="04090019" w:tentative="1">
+      <w:start w:val="1"/>
+      <w:numFmt w:val="lowerLetter"/>
+      <w:lvlText w:val="%5."/>
+      <w:lvlJc w:val="left"/>
+      <w:pPr>
+        <w:ind w:left="4680" w:hanging="360"/>
+      </w:pPr>
+    </w:lvl>
+    <w:lvl w:ilvl="5" w:tplc="0409001B" w:tentative="1">
+      <w:start w:val="1"/>
+      <w:numFmt w:val="lowerRoman"/>
+      <w:lvlText w:val="%6."/>
+      <w:lvlJc w:val="right"/>
+      <w:pPr>
+        <w:ind w:left="5400" w:hanging="180"/>
+      </w:pPr>
+    </w:lvl>
+    <w:lvl w:ilvl="6" w:tplc="0409000F" w:tentative="1">
+      <w:start w:val="1"/>
+      <w:numFmt w:val="decimal"/>
+      <w:lvlText w:val="%7."/>
+      <w:lvlJc w:val="left"/>
+      <w:pPr>
+        <w:ind w:left="6120" w:hanging="360"/>
+      </w:pPr>
+    </w:lvl>
+    <w:lvl w:ilvl="7" w:tplc="04090019" w:tentative="1">
+      <w:start w:val="1"/>
+      <w:numFmt w:val="lowerLetter"/>
+      <w:lvlText w:val="%8."/>
+      <w:lvlJc w:val="left"/>
+      <w:pPr>
+        <w:ind w:left="6840" w:hanging="360"/>
+      </w:pPr>
+    </w:lvl>
+    <w:lvl w:ilvl="8" w:tplc="0409001B" w:tentative="1">
+      <w:start w:val="1"/>
+      <w:numFmt w:val="lowerRoman"/>
+      <w:lvlText w:val="%9."/>
+      <w:lvlJc w:val="right"/>
+      <w:pPr>
+        <w:ind w:left="7560" w:hanging="180"/>
       </w:pPr>
     </w:lvl>
   </w:abstractNum>
@@ -534,10 +1505,31 @@
     <w:abstractNumId w:val="1"/>
   </w:num>
   <w:num w:numId="2">
-    <w:abstractNumId w:val="2"/>
+    <w:abstractNumId w:val="7"/>
   </w:num>
   <w:num w:numId="3">
     <w:abstractNumId w:val="0"/>
+  </w:num>
+  <w:num w:numId="4">
+    <w:abstractNumId w:val="9"/>
+  </w:num>
+  <w:num w:numId="5">
+    <w:abstractNumId w:val="8"/>
+  </w:num>
+  <w:num w:numId="6">
+    <w:abstractNumId w:val="5"/>
+  </w:num>
+  <w:num w:numId="7">
+    <w:abstractNumId w:val="3"/>
+  </w:num>
+  <w:num w:numId="8">
+    <w:abstractNumId w:val="4"/>
+  </w:num>
+  <w:num w:numId="9">
+    <w:abstractNumId w:val="6"/>
+  </w:num>
+  <w:num w:numId="10">
+    <w:abstractNumId w:val="2"/>
   </w:num>
 </w:numbering>
 </file>

</xml_diff>